<commit_message>
update the final changes in landing page
</commit_message>
<xml_diff>
--- a/public/docs/COOKIE POLICY.docx
+++ b/public/docs/COOKIE POLICY.docx
@@ -3,19 +3,26 @@
 <w:document xmlns:wpc="http://schemas.microsoft.com/office/word/2010/wordprocessingCanvas" xmlns:cx="http://schemas.microsoft.com/office/drawing/2014/chartex" xmlns:cx1="http://schemas.microsoft.com/office/drawing/2015/9/8/chartex" xmlns:cx2="http://schemas.microsoft.com/office/drawing/2015/10/21/chartex" xmlns:cx3="http://schemas.microsoft.com/office/drawing/2016/5/9/chartex" xmlns:cx4="http://schemas.microsoft.com/office/drawing/2016/5/10/chartex" xmlns:cx5="http://schemas.microsoft.com/office/drawing/2016/5/11/chartex" xmlns:cx6="http://schemas.microsoft.com/office/drawing/2016/5/12/chartex" xmlns:cx7="http://schemas.microsoft.com/office/drawing/2016/5/13/chartex" xmlns:cx8="http://schemas.microsoft.com/office/drawing/2016/5/14/chartex" xmlns:mc="http://schemas.openxmlformats.org/markup-compatibility/2006" xmlns:aink="http://schemas.microsoft.com/office/drawing/2016/ink" xmlns:am3d="http://schemas.microsoft.com/office/drawing/2017/model3d" xmlns:o="urn:schemas-microsoft-com:office:office" xmlns:oel="http://schemas.microsoft.com/office/2019/extlst" xmlns:r="http://schemas.openxmlformats.org/officeDocument/2006/relationships" xmlns:m="http://schemas.openxmlformats.org/officeDocument/2006/math" xmlns:v="urn:schemas-microsoft-com:vml" xmlns:wp14="http://schemas.microsoft.com/office/word/2010/wordprocessingDrawing" xmlns:wp="http://schemas.openxmlformats.org/drawingml/2006/wordprocessingDrawing" xmlns:w10="urn:schemas-microsoft-com:office:word" xmlns:w="http://schemas.openxmlformats.org/wordprocessingml/2006/main" xmlns:w14="http://schemas.microsoft.com/office/word/2010/wordml" xmlns:w15="http://schemas.microsoft.com/office/word/2012/wordml" xmlns:w16cex="http://schemas.microsoft.com/office/word/2018/wordml/cex" xmlns:w16cid="http://schemas.microsoft.com/office/word/2016/wordml/cid" xmlns:w16="http://schemas.microsoft.com/office/word/2018/wordml" xmlns:w16du="http://schemas.microsoft.com/office/word/2023/wordml/word16du" xmlns:w16sdtdh="http://schemas.microsoft.com/office/word/2020/wordml/sdtdatahash" xmlns:w16sdtfl="http://schemas.microsoft.com/office/word/2024/wordml/sdtformatlock" xmlns:w16se="http://schemas.microsoft.com/office/word/2015/wordml/symex" xmlns:wpg="http://schemas.microsoft.com/office/word/2010/wordprocessingGroup" xmlns:wpi="http://schemas.microsoft.com/office/word/2010/wordprocessingInk" xmlns:wne="http://schemas.microsoft.com/office/word/2006/wordml" xmlns:wps="http://schemas.microsoft.com/office/word/2010/wordprocessingShape" mc:Ignorable="w14 w15 w16se w16cid w16 w16cex w16sdtdh w16sdtfl w16du wp14">
   <w:body>
     <w:p>
+      <w:pPr>
+        <w:pStyle w:val="Heading1"/>
+      </w:pPr>
       <w:r>
         <w:rPr>
-          <w:b/>
-          <w:bCs/>
+          <w:rStyle w:val="Strong"/>
+          <w:b w:val="0"/>
+          <w:bCs w:val="0"/>
         </w:rPr>
         <w:t>COOKIE POLICY</w:t>
       </w:r>
     </w:p>
     <w:p>
+      <w:pPr>
+        <w:pStyle w:val="NormalWeb"/>
+      </w:pPr>
       <w:r>
         <w:rPr>
-          <w:b/>
-          <w:bCs/>
+          <w:rStyle w:val="Strong"/>
+          <w:rFonts w:eastAsiaTheme="majorEastAsia"/>
         </w:rPr>
         <w:t>Effective Date:</w:t>
       </w:r>
@@ -27,44 +34,13 @@
       </w:r>
       <w:r>
         <w:rPr>
-          <w:b/>
-          <w:bCs/>
+          <w:rStyle w:val="Strong"/>
+          <w:rFonts w:eastAsiaTheme="majorEastAsia"/>
         </w:rPr>
         <w:t>Last Updated:</w:t>
       </w:r>
       <w:r>
         <w:t xml:space="preserve"> 16 May 2025</w:t>
-      </w:r>
-    </w:p>
-    <w:p>
-      <w:r>
-        <w:rPr>
-          <w:b/>
-          <w:bCs/>
-        </w:rPr>
-        <w:t>Summary:</w:t>
-      </w:r>
-      <w:r>
-        <w:t xml:space="preserve"> This Cookie Policy explains how Brilliant AI Ltd, trading as </w:t>
-      </w:r>
-      <w:proofErr w:type="spellStart"/>
-      <w:r>
-        <w:t>Compl</w:t>
-      </w:r>
-      <w:proofErr w:type="spellEnd"/>
-      <w:r>
-        <w:t>-Ai, uses cookies and similar technologies to provide, protect, and improve your experience on our website. You can manage your cookie preferences at any time using your browser settings or by contacting us.</w:t>
-      </w:r>
-    </w:p>
-    <w:p>
-      <w:r>
-        <w:t>This Cookie Policy complies with the Privacy and Electronic Communications Regulations 2003 (PECR) and the UK General Data Protection Regulation (UK GDPR). It applies when you visit our website [</w:t>
-      </w:r>
-      <w:r>
-        <w:t>https://compl-ai.co.uk</w:t>
-      </w:r>
-      <w:r>
-        <w:t>] ("Website").</w:t>
       </w:r>
     </w:p>
     <w:p>
@@ -72,39 +48,107 @@
         <w:rPr>
           <w:noProof/>
         </w:rPr>
-        <w:pict w14:anchorId="5E95BEF8">
-          <v:rect id="_x0000_i1031" alt="" style="width:451.3pt;height:.05pt;mso-width-percent:0;mso-height-percent:0;mso-width-percent:0;mso-height-percent:0" o:hralign="center" o:hrstd="t" o:hr="t" fillcolor="#a0a0a0" stroked="f"/>
+        <w:pict w14:anchorId="1DA75C77">
+          <v:rect id="_x0000_i1032" alt="" style="width:451.3pt;height:.05pt;mso-width-percent:0;mso-height-percent:0;mso-width-percent:0;mso-height-percent:0" o:hralign="center" o:hrstd="t" o:hr="t" fillcolor="#a0a0a0" stroked="f"/>
         </w:pict>
       </w:r>
     </w:p>
     <w:p>
       <w:pPr>
+        <w:pStyle w:val="Heading3"/>
+      </w:pPr>
+      <w:r>
         <w:rPr>
-          <w:b/>
-          <w:bCs/>
+          <w:rStyle w:val="Strong"/>
+          <w:b w:val="0"/>
+          <w:bCs w:val="0"/>
         </w:rPr>
-      </w:pPr>
+        <w:t>1. INTRODUCTION</w:t>
+      </w:r>
+    </w:p>
+    <w:p>
+      <w:pPr>
+        <w:pStyle w:val="NormalWeb"/>
+      </w:pPr>
+      <w:r>
+        <w:t xml:space="preserve">This Cookie Policy explains how </w:t>
+      </w:r>
       <w:r>
         <w:rPr>
-          <w:b/>
-          <w:bCs/>
+          <w:rStyle w:val="Strong"/>
+          <w:rFonts w:eastAsiaTheme="majorEastAsia"/>
         </w:rPr>
-        <w:t>1. WHAT ARE COOKIES?</w:t>
-      </w:r>
-    </w:p>
-    <w:p>
-      <w:r>
-        <w:t>Cookies are small text files placed on your device when you visit a website. They help improve your browsing experience by remembering your preferences, enabling core functionality, and gathering analytics data.</w:t>
-      </w:r>
-    </w:p>
-    <w:p>
-      <w:r>
-        <w:t>Cookies may be set by us ("first-party cookies") or by third parties ("third-party cookies") to enable additional features such as analytics, chat support, or secure payments.</w:t>
-      </w:r>
-    </w:p>
-    <w:p>
-      <w:r>
-        <w:t xml:space="preserve">We display a cookie banner when you first visit our </w:t>
+        <w:t>Brilliant AI Ltd</w:t>
+      </w:r>
+      <w:r>
+        <w:t xml:space="preserve">, trading as </w:t>
+      </w:r>
+      <w:proofErr w:type="spellStart"/>
+      <w:r>
+        <w:rPr>
+          <w:rStyle w:val="Strong"/>
+          <w:rFonts w:eastAsiaTheme="majorEastAsia"/>
+        </w:rPr>
+        <w:t>Compl</w:t>
+      </w:r>
+      <w:proofErr w:type="spellEnd"/>
+      <w:r>
+        <w:rPr>
+          <w:rStyle w:val="Strong"/>
+          <w:rFonts w:eastAsiaTheme="majorEastAsia"/>
+        </w:rPr>
+        <w:t>-Ai</w:t>
+      </w:r>
+      <w:r>
+        <w:t xml:space="preserve"> ("we", "us", or "our"), uses cookies and similar technologies on our website [</w:t>
+      </w:r>
+      <w:hyperlink r:id="rId5" w:history="1">
+        <w:r>
+          <w:rPr>
+            <w:rStyle w:val="Hyperlink"/>
+            <w:rFonts w:eastAsiaTheme="majorEastAsia"/>
+          </w:rPr>
+          <w:t>https://compl-ai.co.uk</w:t>
+        </w:r>
+      </w:hyperlink>
+      <w:r>
+        <w:t>] (“Website”) to improve functionality, enhance user experience, and ensure security and compliance.</w:t>
+      </w:r>
+    </w:p>
+    <w:p>
+      <w:pPr>
+        <w:pStyle w:val="NormalWeb"/>
+      </w:pPr>
+      <w:r>
+        <w:t xml:space="preserve">This policy is provided in accordance with the </w:t>
+      </w:r>
+      <w:r>
+        <w:rPr>
+          <w:rStyle w:val="Strong"/>
+          <w:rFonts w:eastAsiaTheme="majorEastAsia"/>
+        </w:rPr>
+        <w:t>Privacy and Electronic Communications Regulations 2003 (PECR)</w:t>
+      </w:r>
+      <w:r>
+        <w:t xml:space="preserve"> and the </w:t>
+      </w:r>
+      <w:r>
+        <w:rPr>
+          <w:rStyle w:val="Strong"/>
+          <w:rFonts w:eastAsiaTheme="majorEastAsia"/>
+        </w:rPr>
+        <w:t>UK General Data Protection Regulation (UK GDPR)</w:t>
+      </w:r>
+      <w:r>
+        <w:t>.</w:t>
+      </w:r>
+    </w:p>
+    <w:p>
+      <w:pPr>
+        <w:pStyle w:val="NormalWeb"/>
+      </w:pPr>
+      <w:r>
+        <w:t xml:space="preserve">By continuing to browse or use our </w:t>
       </w:r>
       <w:proofErr w:type="gramStart"/>
       <w:r>
@@ -112,7 +156,7 @@
       </w:r>
       <w:proofErr w:type="gramEnd"/>
       <w:r>
-        <w:t>, allowing you to accept, reject, or customise cookie categories (excluding strictly necessary cookies). You may change your preferences at any time by reloading the banner or adjusting your browser settings.</w:t>
+        <w:t>, you agree to our use of cookies as described in this policy. You can manage or withdraw consent at any time via your browser settings or by contacting us.</w:t>
       </w:r>
     </w:p>
     <w:p>
@@ -120,24 +164,115 @@
         <w:rPr>
           <w:noProof/>
         </w:rPr>
-        <w:pict w14:anchorId="31CC1553">
+        <w:pict w14:anchorId="3892F143">
+          <v:rect id="_x0000_i1031" alt="" style="width:451.3pt;height:.05pt;mso-width-percent:0;mso-height-percent:0;mso-width-percent:0;mso-height-percent:0" o:hralign="center" o:hrstd="t" o:hr="t" fillcolor="#a0a0a0" stroked="f"/>
+        </w:pict>
+      </w:r>
+    </w:p>
+    <w:p>
+      <w:pPr>
+        <w:pStyle w:val="Heading3"/>
+      </w:pPr>
+      <w:r>
+        <w:rPr>
+          <w:rStyle w:val="Strong"/>
+          <w:b w:val="0"/>
+          <w:bCs w:val="0"/>
+        </w:rPr>
+        <w:t>2. WHAT ARE COOKIES?</w:t>
+      </w:r>
+    </w:p>
+    <w:p>
+      <w:pPr>
+        <w:pStyle w:val="NormalWeb"/>
+      </w:pPr>
+      <w:r>
+        <w:t>Cookies are small data files stored on your device when you visit a website. They allow the website to recognise your device and remember information about your visit, such as language preference, login status, and analytics data.</w:t>
+      </w:r>
+    </w:p>
+    <w:p>
+      <w:pPr>
+        <w:pStyle w:val="NormalWeb"/>
+      </w:pPr>
+      <w:r>
+        <w:t>Cookies can be:</w:t>
+      </w:r>
+    </w:p>
+    <w:p>
+      <w:pPr>
+        <w:pStyle w:val="NormalWeb"/>
+        <w:numPr>
+          <w:ilvl w:val="0"/>
+          <w:numId w:val="4"/>
+        </w:numPr>
+      </w:pPr>
+      <w:r>
+        <w:rPr>
+          <w:rStyle w:val="Strong"/>
+          <w:rFonts w:eastAsiaTheme="majorEastAsia"/>
+        </w:rPr>
+        <w:t>First-party cookies</w:t>
+      </w:r>
+      <w:r>
+        <w:t xml:space="preserve"> – set directly by our </w:t>
+      </w:r>
+      <w:proofErr w:type="gramStart"/>
+      <w:r>
+        <w:t>Website</w:t>
+      </w:r>
+      <w:proofErr w:type="gramEnd"/>
+      <w:r>
+        <w:t>.</w:t>
+      </w:r>
+    </w:p>
+    <w:p>
+      <w:pPr>
+        <w:pStyle w:val="NormalWeb"/>
+        <w:numPr>
+          <w:ilvl w:val="0"/>
+          <w:numId w:val="4"/>
+        </w:numPr>
+      </w:pPr>
+      <w:r>
+        <w:rPr>
+          <w:rStyle w:val="Strong"/>
+          <w:rFonts w:eastAsiaTheme="majorEastAsia"/>
+        </w:rPr>
+        <w:t>Third-party cookies</w:t>
+      </w:r>
+      <w:r>
+        <w:t xml:space="preserve"> – set by external services that we use to enhance the Website’s functionality.</w:t>
+      </w:r>
+    </w:p>
+    <w:p>
+      <w:pPr>
+        <w:pStyle w:val="NormalWeb"/>
+      </w:pPr>
+      <w:r>
+        <w:t>We use a cookie banner on first visit to help you choose your preferences, except for strictly necessary cookies which are exempt from consent under PECR.</w:t>
+      </w:r>
+    </w:p>
+    <w:p>
+      <w:r>
+        <w:rPr>
+          <w:noProof/>
+        </w:rPr>
+        <w:pict w14:anchorId="783E5B5F">
           <v:rect id="_x0000_i1030" alt="" style="width:451.3pt;height:.05pt;mso-width-percent:0;mso-height-percent:0;mso-width-percent:0;mso-height-percent:0" o:hralign="center" o:hrstd="t" o:hr="t" fillcolor="#a0a0a0" stroked="f"/>
         </w:pict>
       </w:r>
     </w:p>
     <w:p>
       <w:pPr>
+        <w:pStyle w:val="Heading3"/>
+      </w:pPr>
+      <w:r>
         <w:rPr>
-          <w:b/>
-          <w:bCs/>
+          <w:rStyle w:val="Strong"/>
+          <w:b w:val="0"/>
+          <w:bCs w:val="0"/>
         </w:rPr>
-      </w:pPr>
-      <w:r>
-        <w:rPr>
-          <w:b/>
-          <w:bCs/>
-        </w:rPr>
-        <w:t>2. TYPES OF COOKIES WE USE</w:t>
+        <w:t>3. TYPES OF COOKIES WE USE</w:t>
       </w:r>
     </w:p>
     <w:tbl>
@@ -153,8 +288,8 @@
         <w:tblLook w:val="04A0" w:firstRow="1" w:lastRow="0" w:firstColumn="1" w:lastColumn="0" w:noHBand="0" w:noVBand="1"/>
       </w:tblPr>
       <w:tblGrid>
-        <w:gridCol w:w="1485"/>
-        <w:gridCol w:w="7541"/>
+        <w:gridCol w:w="1631"/>
+        <w:gridCol w:w="7395"/>
       </w:tblGrid>
       <w:tr>
         <w:trPr>
@@ -169,6 +304,7 @@
           </w:tcPr>
           <w:p>
             <w:pPr>
+              <w:jc w:val="center"/>
               <w:rPr>
                 <w:b/>
                 <w:bCs/>
@@ -176,8 +312,7 @@
             </w:pPr>
             <w:r>
               <w:rPr>
-                <w:b/>
-                <w:bCs/>
+                <w:rStyle w:val="Strong"/>
               </w:rPr>
               <w:t>Cookie Type</w:t>
             </w:r>
@@ -191,6 +326,7 @@
           </w:tcPr>
           <w:p>
             <w:pPr>
+              <w:jc w:val="center"/>
               <w:rPr>
                 <w:b/>
                 <w:bCs/>
@@ -198,10 +334,9 @@
             </w:pPr>
             <w:r>
               <w:rPr>
-                <w:b/>
-                <w:bCs/>
+                <w:rStyle w:val="Strong"/>
               </w:rPr>
-              <w:t>Description</w:t>
+              <w:t>Purpose</w:t>
             </w:r>
           </w:p>
         </w:tc>
@@ -218,6 +353,9 @@
           </w:tcPr>
           <w:p>
             <w:r>
+              <w:rPr>
+                <w:rStyle w:val="Strong"/>
+              </w:rPr>
               <w:t>Strictly Necessary</w:t>
             </w:r>
           </w:p>
@@ -230,7 +368,15 @@
           </w:tcPr>
           <w:p>
             <w:r>
-              <w:t>Essential for the Website to function (e.g., authentication, session tokens). These cookies do not require user consent and are used under our legitimate interests (UK GDPR Art. 6(1)(f)).</w:t>
+              <w:t xml:space="preserve">Essential for the operation of our </w:t>
+            </w:r>
+            <w:proofErr w:type="gramStart"/>
+            <w:r>
+              <w:t>Website</w:t>
+            </w:r>
+            <w:proofErr w:type="gramEnd"/>
+            <w:r>
+              <w:t xml:space="preserve"> (e.g., session tokens, login management). These cookies do not require user consent.</w:t>
             </w:r>
           </w:p>
         </w:tc>
@@ -247,6 +393,10 @@
           </w:tcPr>
           <w:p>
             <w:r>
+              <w:rPr>
+                <w:rStyle w:val="Strong"/>
+              </w:rPr>
+              <w:lastRenderedPageBreak/>
               <w:t>Performance</w:t>
             </w:r>
           </w:p>
@@ -259,7 +409,7 @@
           </w:tcPr>
           <w:p>
             <w:r>
-              <w:t>Help us understand how users interact with the Website (e.g., page views, bounce rate).</w:t>
+              <w:t>Used to collect aggregated, anonymous data on how visitors interact with the Website (e.g., most visited pages, bounce rates).</w:t>
             </w:r>
           </w:p>
         </w:tc>
@@ -276,6 +426,9 @@
           </w:tcPr>
           <w:p>
             <w:r>
+              <w:rPr>
+                <w:rStyle w:val="Strong"/>
+              </w:rPr>
               <w:t>Functional</w:t>
             </w:r>
           </w:p>
@@ -288,7 +441,7 @@
           </w:tcPr>
           <w:p>
             <w:r>
-              <w:t>Remember choices you make (e.g., language preferences).</w:t>
+              <w:t>Enable enhanced features and settings based on user preferences (e.g., remembering previous actions or settings).</w:t>
             </w:r>
           </w:p>
         </w:tc>
@@ -305,6 +458,9 @@
           </w:tcPr>
           <w:p>
             <w:r>
+              <w:rPr>
+                <w:rStyle w:val="Strong"/>
+              </w:rPr>
               <w:t>Marketing</w:t>
             </w:r>
           </w:p>
@@ -317,7 +473,16 @@
           </w:tcPr>
           <w:p>
             <w:r>
-              <w:t>Used to deliver relevant advertisements or track campaign effectiveness.</w:t>
+              <w:t xml:space="preserve">(Currently not used) If introduced, these cookies would track user activity to deliver targeted advertising. Currently, we do </w:t>
+            </w:r>
+            <w:r>
+              <w:rPr>
+                <w:rStyle w:val="Strong"/>
+              </w:rPr>
+              <w:t>not</w:t>
+            </w:r>
+            <w:r>
+              <w:t xml:space="preserve"> use these cookies.</w:t>
             </w:r>
           </w:p>
         </w:tc>
@@ -328,117 +493,45 @@
         <w:rPr>
           <w:noProof/>
         </w:rPr>
-        <w:pict w14:anchorId="7D5AD3D6">
+        <w:pict w14:anchorId="0B444905">
           <v:rect id="_x0000_i1029" alt="" style="width:451.3pt;height:.05pt;mso-width-percent:0;mso-height-percent:0;mso-width-percent:0;mso-height-percent:0" o:hralign="center" o:hrstd="t" o:hr="t" fillcolor="#a0a0a0" stroked="f"/>
         </w:pict>
       </w:r>
     </w:p>
     <w:p>
       <w:pPr>
+        <w:pStyle w:val="Heading3"/>
+      </w:pPr>
+      <w:r>
         <w:rPr>
-          <w:b/>
-          <w:bCs/>
+          <w:rStyle w:val="Strong"/>
+          <w:b w:val="0"/>
+          <w:bCs w:val="0"/>
         </w:rPr>
-      </w:pPr>
+        <w:t>4. TECHNOLOGIES AND COOKIES IN USE</w:t>
+      </w:r>
+    </w:p>
+    <w:p>
+      <w:pPr>
+        <w:pStyle w:val="NormalWeb"/>
+      </w:pPr>
+      <w:r>
+        <w:t xml:space="preserve">We use a minimal number of cookies to support key Website functions. </w:t>
+      </w:r>
       <w:r>
         <w:rPr>
-          <w:b/>
-          <w:bCs/>
+          <w:rStyle w:val="Strong"/>
+          <w:rFonts w:eastAsiaTheme="majorEastAsia"/>
         </w:rPr>
-        <w:t>3. COOKIES IN USE</w:t>
-      </w:r>
-    </w:p>
-    <w:p>
-      <w:r>
-        <w:t>We may use the following services that place cookies on your device:</w:t>
-      </w:r>
-    </w:p>
-    <w:p>
-      <w:pPr>
-        <w:numPr>
-          <w:ilvl w:val="0"/>
-          <w:numId w:val="1"/>
-        </w:numPr>
-      </w:pPr>
-      <w:r>
-        <w:rPr>
-          <w:b/>
-          <w:bCs/>
-        </w:rPr>
-        <w:t>Google Analytics</w:t>
-      </w:r>
-      <w:r>
-        <w:t xml:space="preserve"> – for understanding Website traffic and user behaviour.</w:t>
-      </w:r>
-    </w:p>
-    <w:p>
-      <w:pPr>
-        <w:numPr>
-          <w:ilvl w:val="0"/>
-          <w:numId w:val="1"/>
-        </w:numPr>
-      </w:pPr>
-      <w:r>
-        <w:rPr>
-          <w:b/>
-          <w:bCs/>
-        </w:rPr>
-        <w:t>Intercom or similar tools</w:t>
-      </w:r>
-      <w:r>
-        <w:t xml:space="preserve"> – for customer support and user messaging.</w:t>
-      </w:r>
-    </w:p>
-    <w:p>
-      <w:pPr>
-        <w:numPr>
-          <w:ilvl w:val="0"/>
-          <w:numId w:val="1"/>
-        </w:numPr>
-      </w:pPr>
-      <w:r>
-        <w:rPr>
-          <w:b/>
-          <w:bCs/>
-        </w:rPr>
-        <w:lastRenderedPageBreak/>
-        <w:t>Stripe</w:t>
-      </w:r>
-      <w:r>
-        <w:t xml:space="preserve"> – for secure payment processing.</w:t>
-      </w:r>
-    </w:p>
-    <w:p>
-      <w:pPr>
-        <w:numPr>
-          <w:ilvl w:val="0"/>
-          <w:numId w:val="1"/>
-        </w:numPr>
-      </w:pPr>
-      <w:r>
-        <w:rPr>
-          <w:b/>
-          <w:bCs/>
-        </w:rPr>
-        <w:t>Authentication and session management cookies</w:t>
-      </w:r>
-      <w:r>
-        <w:t xml:space="preserve"> – for account login and navigation.</w:t>
-      </w:r>
-    </w:p>
-    <w:p>
-      <w:pPr>
-        <w:rPr>
-          <w:b/>
-          <w:bCs/>
-        </w:rPr>
-      </w:pPr>
-      <w:r>
-        <w:rPr>
-          <w:b/>
-          <w:bCs/>
-        </w:rPr>
-        <w:t>Examples of cookies we use:</w:t>
+        <w:t>We do not use Intercom or any live chat tool that sets cookies. Instead, all user messaging is handled via the OpenAI API, which does not store cookies on your device.</w:t>
+      </w:r>
+    </w:p>
+    <w:p>
+      <w:pPr>
+        <w:pStyle w:val="NormalWeb"/>
+      </w:pPr>
+      <w:r>
+        <w:t>Below is a list of cookies and technologies currently in use:</w:t>
       </w:r>
     </w:p>
     <w:tbl>
@@ -454,10 +547,11 @@
         <w:tblLook w:val="04A0" w:firstRow="1" w:lastRow="0" w:firstColumn="1" w:lastColumn="0" w:noHBand="0" w:noVBand="1"/>
       </w:tblPr>
       <w:tblGrid>
-        <w:gridCol w:w="1433"/>
-        <w:gridCol w:w="1656"/>
-        <w:gridCol w:w="2378"/>
-        <w:gridCol w:w="967"/>
+        <w:gridCol w:w="1646"/>
+        <w:gridCol w:w="1516"/>
+        <w:gridCol w:w="3424"/>
+        <w:gridCol w:w="1597"/>
+        <w:gridCol w:w="833"/>
       </w:tblGrid>
       <w:tr>
         <w:trPr>
@@ -467,11 +561,16 @@
         <w:tc>
           <w:tcPr>
             <w:tcW w:w="0" w:type="auto"/>
+            <w:tcBorders>
+              <w:top w:val="single" w:sz="4" w:space="0" w:color="auto"/>
+              <w:left w:val="single" w:sz="4" w:space="0" w:color="auto"/>
+            </w:tcBorders>
             <w:vAlign w:val="center"/>
             <w:hideMark/>
           </w:tcPr>
           <w:p>
             <w:pPr>
+              <w:jc w:val="center"/>
               <w:rPr>
                 <w:b/>
                 <w:bCs/>
@@ -479,8 +578,7 @@
             </w:pPr>
             <w:r>
               <w:rPr>
-                <w:b/>
-                <w:bCs/>
+                <w:rStyle w:val="Strong"/>
               </w:rPr>
               <w:t>Cookie Name</w:t>
             </w:r>
@@ -489,11 +587,16 @@
         <w:tc>
           <w:tcPr>
             <w:tcW w:w="0" w:type="auto"/>
+            <w:tcBorders>
+              <w:top w:val="single" w:sz="4" w:space="0" w:color="auto"/>
+              <w:left w:val="single" w:sz="4" w:space="0" w:color="auto"/>
+            </w:tcBorders>
             <w:vAlign w:val="center"/>
             <w:hideMark/>
           </w:tcPr>
           <w:p>
             <w:pPr>
+              <w:jc w:val="center"/>
               <w:rPr>
                 <w:b/>
                 <w:bCs/>
@@ -501,8 +604,7 @@
             </w:pPr>
             <w:r>
               <w:rPr>
-                <w:b/>
-                <w:bCs/>
+                <w:rStyle w:val="Strong"/>
               </w:rPr>
               <w:t>Provider</w:t>
             </w:r>
@@ -511,11 +613,17 @@
         <w:tc>
           <w:tcPr>
             <w:tcW w:w="0" w:type="auto"/>
+            <w:tcBorders>
+              <w:top w:val="single" w:sz="4" w:space="0" w:color="auto"/>
+              <w:left w:val="single" w:sz="4" w:space="0" w:color="auto"/>
+              <w:right w:val="single" w:sz="4" w:space="0" w:color="auto"/>
+            </w:tcBorders>
             <w:vAlign w:val="center"/>
             <w:hideMark/>
           </w:tcPr>
           <w:p>
             <w:pPr>
+              <w:jc w:val="center"/>
               <w:rPr>
                 <w:b/>
                 <w:bCs/>
@@ -523,8 +631,7 @@
             </w:pPr>
             <w:r>
               <w:rPr>
-                <w:b/>
-                <w:bCs/>
+                <w:rStyle w:val="Strong"/>
               </w:rPr>
               <w:t>Purpose</w:t>
             </w:r>
@@ -533,11 +640,16 @@
         <w:tc>
           <w:tcPr>
             <w:tcW w:w="0" w:type="auto"/>
+            <w:tcBorders>
+              <w:top w:val="single" w:sz="4" w:space="0" w:color="auto"/>
+              <w:right w:val="single" w:sz="4" w:space="0" w:color="auto"/>
+            </w:tcBorders>
             <w:vAlign w:val="center"/>
             <w:hideMark/>
           </w:tcPr>
           <w:p>
             <w:pPr>
+              <w:jc w:val="center"/>
               <w:rPr>
                 <w:b/>
                 <w:bCs/>
@@ -545,8 +657,33 @@
             </w:pPr>
             <w:r>
               <w:rPr>
+                <w:rStyle w:val="Strong"/>
+              </w:rPr>
+              <w:t>Type</w:t>
+            </w:r>
+          </w:p>
+        </w:tc>
+        <w:tc>
+          <w:tcPr>
+            <w:tcW w:w="0" w:type="auto"/>
+            <w:tcBorders>
+              <w:top w:val="single" w:sz="4" w:space="0" w:color="auto"/>
+              <w:right w:val="single" w:sz="4" w:space="0" w:color="auto"/>
+            </w:tcBorders>
+            <w:vAlign w:val="center"/>
+            <w:hideMark/>
+          </w:tcPr>
+          <w:p>
+            <w:pPr>
+              <w:jc w:val="center"/>
+              <w:rPr>
                 <w:b/>
                 <w:bCs/>
+              </w:rPr>
+            </w:pPr>
+            <w:r>
+              <w:rPr>
+                <w:rStyle w:val="Strong"/>
               </w:rPr>
               <w:t>Expiry</w:t>
             </w:r>
@@ -560,11 +697,19 @@
         <w:tc>
           <w:tcPr>
             <w:tcW w:w="0" w:type="auto"/>
+            <w:tcBorders>
+              <w:left w:val="single" w:sz="4" w:space="0" w:color="auto"/>
+              <w:bottom w:val="single" w:sz="4" w:space="0" w:color="auto"/>
+            </w:tcBorders>
             <w:vAlign w:val="center"/>
             <w:hideMark/>
           </w:tcPr>
           <w:p>
             <w:r>
+              <w:rPr>
+                <w:rStyle w:val="HTMLCode"/>
+                <w:rFonts w:eastAsiaTheme="majorEastAsia"/>
+              </w:rPr>
               <w:t>_ga</w:t>
             </w:r>
           </w:p>
@@ -572,6 +717,10 @@
         <w:tc>
           <w:tcPr>
             <w:tcW w:w="0" w:type="auto"/>
+            <w:tcBorders>
+              <w:left w:val="single" w:sz="4" w:space="0" w:color="auto"/>
+              <w:bottom w:val="single" w:sz="4" w:space="0" w:color="auto"/>
+            </w:tcBorders>
             <w:vAlign w:val="center"/>
             <w:hideMark/>
           </w:tcPr>
@@ -584,18 +733,43 @@
         <w:tc>
           <w:tcPr>
             <w:tcW w:w="0" w:type="auto"/>
+            <w:tcBorders>
+              <w:left w:val="single" w:sz="4" w:space="0" w:color="auto"/>
+              <w:bottom w:val="single" w:sz="4" w:space="0" w:color="auto"/>
+              <w:right w:val="single" w:sz="4" w:space="0" w:color="auto"/>
+            </w:tcBorders>
             <w:vAlign w:val="center"/>
             <w:hideMark/>
           </w:tcPr>
           <w:p>
             <w:r>
-              <w:t>Website analytics</w:t>
+              <w:t>Website traffic and user behaviour analysis</w:t>
             </w:r>
           </w:p>
         </w:tc>
         <w:tc>
           <w:tcPr>
             <w:tcW w:w="0" w:type="auto"/>
+            <w:tcBorders>
+              <w:bottom w:val="single" w:sz="4" w:space="0" w:color="auto"/>
+              <w:right w:val="single" w:sz="4" w:space="0" w:color="auto"/>
+            </w:tcBorders>
+            <w:vAlign w:val="center"/>
+            <w:hideMark/>
+          </w:tcPr>
+          <w:p>
+            <w:r>
+              <w:t>Performance</w:t>
+            </w:r>
+          </w:p>
+        </w:tc>
+        <w:tc>
+          <w:tcPr>
+            <w:tcW w:w="0" w:type="auto"/>
+            <w:tcBorders>
+              <w:bottom w:val="single" w:sz="4" w:space="0" w:color="auto"/>
+              <w:right w:val="single" w:sz="4" w:space="0" w:color="auto"/>
+            </w:tcBorders>
             <w:vAlign w:val="center"/>
             <w:hideMark/>
           </w:tcPr>
@@ -613,68 +787,26 @@
         <w:tc>
           <w:tcPr>
             <w:tcW w:w="0" w:type="auto"/>
+            <w:tcBorders>
+              <w:left w:val="single" w:sz="4" w:space="0" w:color="auto"/>
+            </w:tcBorders>
             <w:vAlign w:val="center"/>
             <w:hideMark/>
           </w:tcPr>
           <w:p>
             <w:r>
-              <w:t>intercom-id-*</w:t>
-            </w:r>
-          </w:p>
-        </w:tc>
-        <w:tc>
-          <w:tcPr>
-            <w:tcW w:w="0" w:type="auto"/>
-            <w:vAlign w:val="center"/>
-            <w:hideMark/>
-          </w:tcPr>
-          <w:p>
-            <w:r>
-              <w:t>Intercom</w:t>
-            </w:r>
-          </w:p>
-        </w:tc>
-        <w:tc>
-          <w:tcPr>
-            <w:tcW w:w="0" w:type="auto"/>
-            <w:vAlign w:val="center"/>
-            <w:hideMark/>
-          </w:tcPr>
-          <w:p>
-            <w:r>
-              <w:t>Chat/messaging session</w:t>
-            </w:r>
-          </w:p>
-        </w:tc>
-        <w:tc>
-          <w:tcPr>
-            <w:tcW w:w="0" w:type="auto"/>
-            <w:vAlign w:val="center"/>
-            <w:hideMark/>
-          </w:tcPr>
-          <w:p>
-            <w:r>
-              <w:t>9 months</w:t>
-            </w:r>
-          </w:p>
-        </w:tc>
-      </w:tr>
-      <w:tr>
-        <w:trPr>
-          <w:tblCellSpacing w:w="15" w:type="dxa"/>
-        </w:trPr>
-        <w:tc>
-          <w:tcPr>
-            <w:tcW w:w="0" w:type="auto"/>
-            <w:vAlign w:val="center"/>
-            <w:hideMark/>
-          </w:tcPr>
-          <w:p>
-            <w:r>
+              <w:rPr>
+                <w:rStyle w:val="HTMLCode"/>
+                <w:rFonts w:eastAsiaTheme="majorEastAsia"/>
+              </w:rPr>
               <w:t>__</w:t>
             </w:r>
             <w:proofErr w:type="spellStart"/>
             <w:r>
+              <w:rPr>
+                <w:rStyle w:val="HTMLCode"/>
+                <w:rFonts w:eastAsiaTheme="majorEastAsia"/>
+              </w:rPr>
               <w:t>stripe_mid</w:t>
             </w:r>
             <w:proofErr w:type="spellEnd"/>
@@ -683,6 +815,9 @@
         <w:tc>
           <w:tcPr>
             <w:tcW w:w="0" w:type="auto"/>
+            <w:tcBorders>
+              <w:left w:val="single" w:sz="4" w:space="0" w:color="auto"/>
+            </w:tcBorders>
             <w:vAlign w:val="center"/>
             <w:hideMark/>
           </w:tcPr>
@@ -695,18 +830,40 @@
         <w:tc>
           <w:tcPr>
             <w:tcW w:w="0" w:type="auto"/>
+            <w:tcBorders>
+              <w:left w:val="single" w:sz="4" w:space="0" w:color="auto"/>
+              <w:right w:val="single" w:sz="4" w:space="0" w:color="auto"/>
+            </w:tcBorders>
             <w:vAlign w:val="center"/>
             <w:hideMark/>
           </w:tcPr>
           <w:p>
             <w:r>
-              <w:t>Fraud prevention</w:t>
+              <w:t>Fraud prevention and secure payments</w:t>
             </w:r>
           </w:p>
         </w:tc>
         <w:tc>
           <w:tcPr>
             <w:tcW w:w="0" w:type="auto"/>
+            <w:tcBorders>
+              <w:right w:val="single" w:sz="4" w:space="0" w:color="auto"/>
+            </w:tcBorders>
+            <w:vAlign w:val="center"/>
+            <w:hideMark/>
+          </w:tcPr>
+          <w:p>
+            <w:r>
+              <w:t>Strictly Necessary</w:t>
+            </w:r>
+          </w:p>
+        </w:tc>
+        <w:tc>
+          <w:tcPr>
+            <w:tcW w:w="0" w:type="auto"/>
+            <w:tcBorders>
+              <w:right w:val="single" w:sz="4" w:space="0" w:color="auto"/>
+            </w:tcBorders>
             <w:vAlign w:val="center"/>
             <w:hideMark/>
           </w:tcPr>
@@ -724,12 +881,20 @@
         <w:tc>
           <w:tcPr>
             <w:tcW w:w="0" w:type="auto"/>
+            <w:tcBorders>
+              <w:top w:val="single" w:sz="4" w:space="0" w:color="auto"/>
+              <w:left w:val="single" w:sz="4" w:space="0" w:color="auto"/>
+            </w:tcBorders>
             <w:vAlign w:val="center"/>
             <w:hideMark/>
           </w:tcPr>
           <w:p>
             <w:proofErr w:type="spellStart"/>
             <w:r>
+              <w:rPr>
+                <w:rStyle w:val="HTMLCode"/>
+                <w:rFonts w:eastAsiaTheme="majorEastAsia"/>
+              </w:rPr>
               <w:t>session_token</w:t>
             </w:r>
             <w:proofErr w:type="spellEnd"/>
@@ -738,6 +903,10 @@
         <w:tc>
           <w:tcPr>
             <w:tcW w:w="0" w:type="auto"/>
+            <w:tcBorders>
+              <w:top w:val="single" w:sz="4" w:space="0" w:color="auto"/>
+              <w:left w:val="single" w:sz="4" w:space="0" w:color="auto"/>
+            </w:tcBorders>
             <w:vAlign w:val="center"/>
             <w:hideMark/>
           </w:tcPr>
@@ -748,25 +917,50 @@
             </w:r>
             <w:proofErr w:type="spellEnd"/>
             <w:r>
-              <w:t>-Ai</w:t>
+              <w:t>-Ai (internal)</w:t>
             </w:r>
           </w:p>
         </w:tc>
         <w:tc>
           <w:tcPr>
             <w:tcW w:w="0" w:type="auto"/>
+            <w:tcBorders>
+              <w:top w:val="single" w:sz="4" w:space="0" w:color="auto"/>
+              <w:left w:val="single" w:sz="4" w:space="0" w:color="auto"/>
+              <w:right w:val="single" w:sz="4" w:space="0" w:color="auto"/>
+            </w:tcBorders>
             <w:vAlign w:val="center"/>
             <w:hideMark/>
           </w:tcPr>
           <w:p>
             <w:r>
-              <w:t>Authentication/session</w:t>
+              <w:t>Authentication/session management</w:t>
             </w:r>
           </w:p>
         </w:tc>
         <w:tc>
           <w:tcPr>
             <w:tcW w:w="0" w:type="auto"/>
+            <w:tcBorders>
+              <w:top w:val="single" w:sz="4" w:space="0" w:color="auto"/>
+              <w:right w:val="single" w:sz="4" w:space="0" w:color="auto"/>
+            </w:tcBorders>
+            <w:vAlign w:val="center"/>
+            <w:hideMark/>
+          </w:tcPr>
+          <w:p>
+            <w:r>
+              <w:t>Strictly Necessary</w:t>
+            </w:r>
+          </w:p>
+        </w:tc>
+        <w:tc>
+          <w:tcPr>
+            <w:tcW w:w="0" w:type="auto"/>
+            <w:tcBorders>
+              <w:top w:val="single" w:sz="4" w:space="0" w:color="auto"/>
+              <w:right w:val="single" w:sz="4" w:space="0" w:color="auto"/>
+            </w:tcBorders>
             <w:vAlign w:val="center"/>
             <w:hideMark/>
           </w:tcPr>
@@ -777,255 +971,398 @@
           </w:p>
         </w:tc>
       </w:tr>
+      <w:tr>
+        <w:tblPrEx>
+          <w:tblCellSpacing w:w="0" w:type="nil"/>
+          <w:tblBorders>
+            <w:top w:val="single" w:sz="4" w:space="0" w:color="auto"/>
+          </w:tblBorders>
+          <w:tblCellMar>
+            <w:top w:w="0" w:type="dxa"/>
+            <w:left w:w="108" w:type="dxa"/>
+            <w:bottom w:w="0" w:type="dxa"/>
+            <w:right w:w="108" w:type="dxa"/>
+          </w:tblCellMar>
+          <w:tblLook w:val="0000" w:firstRow="0" w:lastRow="0" w:firstColumn="0" w:lastColumn="0" w:noHBand="0" w:noVBand="0"/>
+        </w:tblPrEx>
+        <w:trPr>
+          <w:trHeight w:val="100"/>
+        </w:trPr>
+        <w:tc>
+          <w:tcPr>
+            <w:tcW w:w="8961" w:type="dxa"/>
+            <w:gridSpan w:val="5"/>
+            <w:tcBorders>
+              <w:top w:val="single" w:sz="4" w:space="0" w:color="auto"/>
+            </w:tcBorders>
+          </w:tcPr>
+          <w:p>
+            <w:pPr>
+              <w:pStyle w:val="NormalWeb"/>
+              <w:rPr>
+                <w:rStyle w:val="Strong"/>
+                <w:rFonts w:eastAsiaTheme="majorEastAsia"/>
+              </w:rPr>
+            </w:pPr>
+          </w:p>
+        </w:tc>
+      </w:tr>
     </w:tbl>
     <w:p>
-      <w:r>
-        <w:t>Cookies may be stored for different durations. Some expire when the session ends; others persist for up to 12 months or longer depending on the provider.</w:t>
-      </w:r>
-    </w:p>
-    <w:p>
-      <w:r>
-        <w:t xml:space="preserve">For a full and updated list of cookies in use, contact us at </w:t>
-      </w:r>
-      <w:r>
-        <w:t>info@compl-ai.co.uk</w:t>
-      </w:r>
-      <w:r>
-        <w:t>.</w:t>
-      </w:r>
-    </w:p>
-    <w:p>
+      <w:pPr>
+        <w:pStyle w:val="NormalWeb"/>
+      </w:pPr>
       <w:r>
         <w:rPr>
-          <w:noProof/>
+          <w:rStyle w:val="Strong"/>
+          <w:rFonts w:eastAsiaTheme="majorEastAsia"/>
         </w:rPr>
-        <w:pict w14:anchorId="207DABE9">
-          <v:rect id="_x0000_i1028" alt="" style="width:451.3pt;height:.05pt;mso-width-percent:0;mso-height-percent:0;mso-width-percent:0;mso-height-percent:0" o:hralign="center" o:hrstd="t" o:hr="t" fillcolor="#a0a0a0" stroked="f"/>
-        </w:pict>
-      </w:r>
-    </w:p>
-    <w:p>
-      <w:pPr>
+        <w:t>Note:</w:t>
+      </w:r>
+      <w:r>
+        <w:t xml:space="preserve"> OpenAI API calls are used to facilitate messaging functionality on our </w:t>
+      </w:r>
+      <w:proofErr w:type="gramStart"/>
+      <w:r>
+        <w:t>Website</w:t>
+      </w:r>
+      <w:proofErr w:type="gramEnd"/>
+      <w:r>
+        <w:t xml:space="preserve">. These API calls do </w:t>
+      </w:r>
+      <w:r>
         <w:rPr>
-          <w:b/>
-          <w:bCs/>
+          <w:rStyle w:val="Strong"/>
+          <w:rFonts w:eastAsiaTheme="majorEastAsia"/>
         </w:rPr>
-      </w:pPr>
-      <w:r>
-        <w:rPr>
-          <w:b/>
-          <w:bCs/>
-        </w:rPr>
-        <w:t>4. HOW TO MANAGE COOKIES</w:t>
-      </w:r>
-    </w:p>
-    <w:p>
-      <w:r>
-        <w:t>You can control and/or delete cookies as you wish:</w:t>
-      </w:r>
-    </w:p>
-    <w:p>
-      <w:pPr>
-        <w:numPr>
-          <w:ilvl w:val="0"/>
-          <w:numId w:val="2"/>
-        </w:numPr>
-      </w:pPr>
-      <w:r>
-        <w:t>Adjust your browser settings to refuse or delete cookies.</w:t>
-      </w:r>
-    </w:p>
-    <w:p>
-      <w:pPr>
-        <w:numPr>
-          <w:ilvl w:val="0"/>
-          <w:numId w:val="2"/>
-        </w:numPr>
-      </w:pPr>
-      <w:r>
-        <w:t>Opt-out of specific third-party cookies using their opt-out tools.</w:t>
-      </w:r>
-    </w:p>
-    <w:p>
-      <w:r>
-        <w:t>Browser-specific guides:</w:t>
-      </w:r>
-    </w:p>
-    <w:p>
-      <w:pPr>
-        <w:numPr>
-          <w:ilvl w:val="0"/>
-          <w:numId w:val="3"/>
-        </w:numPr>
-      </w:pPr>
-      <w:hyperlink r:id="rId5" w:history="1">
-        <w:r>
-          <w:rPr>
-            <w:rStyle w:val="Hyperlink"/>
-          </w:rPr>
-          <w:t>Chrome</w:t>
-        </w:r>
-      </w:hyperlink>
-    </w:p>
-    <w:p>
-      <w:pPr>
-        <w:numPr>
-          <w:ilvl w:val="0"/>
-          <w:numId w:val="3"/>
-        </w:numPr>
-      </w:pPr>
+        <w:t>not</w:t>
+      </w:r>
+      <w:r>
+        <w:t xml:space="preserve"> set cookies or store information on the user’s device. No chat-related session cookies are used or required.</w:t>
+      </w:r>
+    </w:p>
+    <w:p>
+      <w:pPr>
+        <w:pStyle w:val="NormalWeb"/>
+      </w:pPr>
+      <w:r>
+        <w:t xml:space="preserve">For a full and up-to-date list of cookies used on our </w:t>
+      </w:r>
+      <w:proofErr w:type="gramStart"/>
+      <w:r>
+        <w:t>Website</w:t>
+      </w:r>
+      <w:proofErr w:type="gramEnd"/>
+      <w:r>
+        <w:t xml:space="preserve">, please contact us at </w:t>
+      </w:r>
       <w:hyperlink r:id="rId6" w:history="1">
         <w:r>
           <w:rPr>
             <w:rStyle w:val="Hyperlink"/>
+            <w:rFonts w:eastAsiaTheme="majorEastAsia"/>
+            <w:b/>
+            <w:bCs/>
           </w:rPr>
-          <w:t>Safari</w:t>
+          <w:t>info@compl-ai.co.uk</w:t>
         </w:r>
       </w:hyperlink>
-    </w:p>
-    <w:p>
-      <w:pPr>
+      <w:r>
+        <w:t>.</w:t>
+      </w:r>
+    </w:p>
+    <w:p>
+      <w:r>
+        <w:rPr>
+          <w:noProof/>
+        </w:rPr>
+        <w:pict w14:anchorId="55B201E2">
+          <v:rect id="_x0000_i1028" alt="" style="width:451.3pt;height:.05pt;mso-width-percent:0;mso-height-percent:0;mso-width-percent:0;mso-height-percent:0" o:hralign="center" o:hrstd="t" o:hr="t" fillcolor="#a0a0a0" stroked="f"/>
+        </w:pict>
+      </w:r>
+    </w:p>
+    <w:p>
+      <w:pPr>
+        <w:pStyle w:val="Heading3"/>
+      </w:pPr>
+      <w:r>
+        <w:rPr>
+          <w:rStyle w:val="Strong"/>
+          <w:b w:val="0"/>
+          <w:bCs w:val="0"/>
+        </w:rPr>
+        <w:t>5. HOW TO MANAGE COOKIES</w:t>
+      </w:r>
+    </w:p>
+    <w:p>
+      <w:pPr>
+        <w:pStyle w:val="NormalWeb"/>
+      </w:pPr>
+      <w:r>
+        <w:t>You can control and delete cookies via your browser settings. However, blocking some cookies may affect your ability to access certain features of the Website.</w:t>
+      </w:r>
+    </w:p>
+    <w:p>
+      <w:pPr>
+        <w:pStyle w:val="NormalWeb"/>
+      </w:pPr>
+      <w:r>
+        <w:t>To manage cookies:</w:t>
+      </w:r>
+    </w:p>
+    <w:p>
+      <w:pPr>
+        <w:pStyle w:val="NormalWeb"/>
         <w:numPr>
           <w:ilvl w:val="0"/>
-          <w:numId w:val="3"/>
+          <w:numId w:val="5"/>
+        </w:numPr>
+      </w:pPr>
+      <w:r>
+        <w:t>Adjust your browser settings to reject or delete cookies.</w:t>
+      </w:r>
+    </w:p>
+    <w:p>
+      <w:pPr>
+        <w:pStyle w:val="NormalWeb"/>
+        <w:numPr>
+          <w:ilvl w:val="0"/>
+          <w:numId w:val="5"/>
+        </w:numPr>
+      </w:pPr>
+      <w:r>
+        <w:lastRenderedPageBreak/>
+        <w:t>Use browser extensions or privacy tools to block cookies.</w:t>
+      </w:r>
+    </w:p>
+    <w:p>
+      <w:pPr>
+        <w:pStyle w:val="NormalWeb"/>
+        <w:numPr>
+          <w:ilvl w:val="0"/>
+          <w:numId w:val="5"/>
+        </w:numPr>
+      </w:pPr>
+      <w:r>
+        <w:t>Revisit the cookie banner if available to update your preferences.</w:t>
+      </w:r>
+    </w:p>
+    <w:p>
+      <w:pPr>
+        <w:pStyle w:val="NormalWeb"/>
+      </w:pPr>
+      <w:r>
+        <w:rPr>
+          <w:rStyle w:val="Strong"/>
+          <w:rFonts w:eastAsiaTheme="majorEastAsia"/>
+        </w:rPr>
+        <w:t>Browser-specific instructions:</w:t>
+      </w:r>
+    </w:p>
+    <w:p>
+      <w:pPr>
+        <w:pStyle w:val="NormalWeb"/>
+        <w:numPr>
+          <w:ilvl w:val="0"/>
+          <w:numId w:val="6"/>
         </w:numPr>
       </w:pPr>
       <w:hyperlink r:id="rId7" w:history="1">
         <w:r>
           <w:rPr>
             <w:rStyle w:val="Hyperlink"/>
+            <w:rFonts w:eastAsiaTheme="majorEastAsia"/>
           </w:rPr>
-          <w:t>Firefox</w:t>
+          <w:t>Google Chrome</w:t>
         </w:r>
       </w:hyperlink>
     </w:p>
     <w:p>
       <w:pPr>
+        <w:pStyle w:val="NormalWeb"/>
         <w:numPr>
           <w:ilvl w:val="0"/>
-          <w:numId w:val="3"/>
+          <w:numId w:val="6"/>
         </w:numPr>
       </w:pPr>
       <w:hyperlink r:id="rId8" w:history="1">
         <w:r>
           <w:rPr>
             <w:rStyle w:val="Hyperlink"/>
+            <w:rFonts w:eastAsiaTheme="majorEastAsia"/>
           </w:rPr>
-          <w:t>Edge</w:t>
+          <w:t>Mozilla Firefox</w:t>
         </w:r>
       </w:hyperlink>
     </w:p>
     <w:p>
-      <w:r>
-        <w:t>Please note that disabling certain cookies may impact your user experience or the functionality of the Website.</w:t>
-      </w:r>
-    </w:p>
-    <w:p>
-      <w:r>
-        <w:rPr>
-          <w:noProof/>
-        </w:rPr>
-        <w:pict w14:anchorId="1038C42B">
-          <v:rect id="_x0000_i1027" alt="" style="width:451.3pt;height:.05pt;mso-width-percent:0;mso-height-percent:0;mso-width-percent:0;mso-height-percent:0" o:hralign="center" o:hrstd="t" o:hr="t" fillcolor="#a0a0a0" stroked="f"/>
-        </w:pict>
-      </w:r>
-    </w:p>
-    <w:p>
-      <w:pPr>
-        <w:rPr>
-          <w:b/>
-          <w:bCs/>
-        </w:rPr>
-      </w:pPr>
-      <w:r>
-        <w:rPr>
-          <w:b/>
-          <w:bCs/>
-        </w:rPr>
-        <w:t>5. UPDATES TO THIS POLICY</w:t>
-      </w:r>
-    </w:p>
-    <w:p>
-      <w:r>
-        <w:t xml:space="preserve">We may update this Cookie Policy from time to time. When we do, we will revise the "Last Updated" date. Material changes will be clearly communicated on our </w:t>
-      </w:r>
-      <w:proofErr w:type="gramStart"/>
-      <w:r>
-        <w:t>Website</w:t>
-      </w:r>
-      <w:proofErr w:type="gramEnd"/>
-      <w:r>
-        <w:t>.</w:t>
-      </w:r>
-    </w:p>
-    <w:p>
-      <w:r>
-        <w:rPr>
-          <w:noProof/>
-        </w:rPr>
-        <w:pict w14:anchorId="6CCA53C6">
-          <v:rect id="_x0000_i1026" alt="" style="width:451.3pt;height:.05pt;mso-width-percent:0;mso-height-percent:0;mso-width-percent:0;mso-height-percent:0" o:hralign="center" o:hrstd="t" o:hr="t" fillcolor="#a0a0a0" stroked="f"/>
-        </w:pict>
-      </w:r>
-    </w:p>
-    <w:p>
-      <w:pPr>
-        <w:rPr>
-          <w:b/>
-          <w:bCs/>
-        </w:rPr>
-      </w:pPr>
-      <w:r>
-        <w:rPr>
-          <w:b/>
-          <w:bCs/>
-        </w:rPr>
-        <w:t>6. CONTACT US</w:t>
-      </w:r>
-    </w:p>
-    <w:p>
-      <w:r>
-        <w:t>If you have any questions about our use of cookies or this Cookie Policy, please contact us at:</w:t>
-      </w:r>
-      <w:r>
-        <w:br/>
-      </w:r>
-      <w:r>
-        <w:rPr>
-          <w:b/>
-          <w:bCs/>
-        </w:rPr>
-        <w:t>Email:</w:t>
-      </w:r>
-      <w:r>
-        <w:t xml:space="preserve"> </w:t>
-      </w:r>
-      <w:r>
-        <w:t>info@compl-ai.co.uk</w:t>
-      </w:r>
-      <w:r>
-        <w:br/>
-      </w:r>
-      <w:r>
-        <w:rPr>
-          <w:b/>
-          <w:bCs/>
-        </w:rPr>
-        <w:t>Address:</w:t>
-      </w:r>
-      <w:r>
-        <w:t xml:space="preserve"> Brilliant AI Ltd, 1 Cathedral Square, Blackburn, England, BB1 1FB</w:t>
-      </w:r>
-    </w:p>
-    <w:p>
-      <w:r>
-        <w:lastRenderedPageBreak/>
-        <w:t xml:space="preserve">For more information on how we process your personal data, please refer to our </w:t>
-      </w:r>
+      <w:pPr>
+        <w:pStyle w:val="NormalWeb"/>
+        <w:numPr>
+          <w:ilvl w:val="0"/>
+          <w:numId w:val="6"/>
+        </w:numPr>
+      </w:pPr>
       <w:hyperlink r:id="rId9" w:history="1">
         <w:r>
           <w:rPr>
             <w:rStyle w:val="Hyperlink"/>
+            <w:rFonts w:eastAsiaTheme="majorEastAsia"/>
+          </w:rPr>
+          <w:t>Apple Safari</w:t>
+        </w:r>
+      </w:hyperlink>
+    </w:p>
+    <w:p>
+      <w:pPr>
+        <w:pStyle w:val="NormalWeb"/>
+        <w:numPr>
+          <w:ilvl w:val="0"/>
+          <w:numId w:val="6"/>
+        </w:numPr>
+      </w:pPr>
+      <w:hyperlink r:id="rId10" w:history="1">
+        <w:r>
+          <w:rPr>
+            <w:rStyle w:val="Hyperlink"/>
+            <w:rFonts w:eastAsiaTheme="majorEastAsia"/>
+          </w:rPr>
+          <w:t>Microsoft Edge</w:t>
+        </w:r>
+      </w:hyperlink>
+    </w:p>
+    <w:p>
+      <w:r>
+        <w:rPr>
+          <w:noProof/>
+        </w:rPr>
+        <w:pict w14:anchorId="28FF165E">
+          <v:rect id="_x0000_i1027" alt="" style="width:451.3pt;height:.05pt;mso-width-percent:0;mso-height-percent:0;mso-width-percent:0;mso-height-percent:0" o:hralign="center" o:hrstd="t" o:hr="t" fillcolor="#a0a0a0" stroked="f"/>
+        </w:pict>
+      </w:r>
+    </w:p>
+    <w:p>
+      <w:pPr>
+        <w:pStyle w:val="Heading3"/>
+      </w:pPr>
+      <w:r>
+        <w:rPr>
+          <w:rStyle w:val="Strong"/>
+          <w:b w:val="0"/>
+          <w:bCs w:val="0"/>
+        </w:rPr>
+        <w:t>6. POLICY UPDATES</w:t>
+      </w:r>
+    </w:p>
+    <w:p>
+      <w:pPr>
+        <w:pStyle w:val="NormalWeb"/>
+      </w:pPr>
+      <w:r>
+        <w:t xml:space="preserve">We may update this Cookie Policy periodically to reflect legal changes or improvements to our </w:t>
+      </w:r>
+      <w:proofErr w:type="gramStart"/>
+      <w:r>
+        <w:t>Website</w:t>
+      </w:r>
+      <w:proofErr w:type="gramEnd"/>
+      <w:r>
+        <w:t>. Any changes will be posted here with an updated "Last Updated" date. Where appropriate, we will notify users of significant changes.</w:t>
+      </w:r>
+    </w:p>
+    <w:p>
+      <w:r>
+        <w:rPr>
+          <w:noProof/>
+        </w:rPr>
+        <w:pict w14:anchorId="5D09D0C4">
+          <v:rect id="_x0000_i1026" alt="" style="width:451.3pt;height:.05pt;mso-width-percent:0;mso-height-percent:0;mso-width-percent:0;mso-height-percent:0" o:hralign="center" o:hrstd="t" o:hr="t" fillcolor="#a0a0a0" stroked="f"/>
+        </w:pict>
+      </w:r>
+    </w:p>
+    <w:p>
+      <w:pPr>
+        <w:pStyle w:val="Heading3"/>
+      </w:pPr>
+      <w:r>
+        <w:rPr>
+          <w:rStyle w:val="Strong"/>
+          <w:b w:val="0"/>
+          <w:bCs w:val="0"/>
+        </w:rPr>
+        <w:t>7. CONTACT INFORMATION</w:t>
+      </w:r>
+    </w:p>
+    <w:p>
+      <w:pPr>
+        <w:pStyle w:val="NormalWeb"/>
+      </w:pPr>
+      <w:r>
+        <w:t>If you have any questions or concerns about our Cookie Policy or our use of cookies, you can contact us at:</w:t>
+      </w:r>
+    </w:p>
+    <w:p>
+      <w:pPr>
+        <w:pStyle w:val="NormalWeb"/>
+      </w:pPr>
+      <w:r>
+        <w:rPr>
+          <w:rStyle w:val="Strong"/>
+          <w:rFonts w:eastAsiaTheme="majorEastAsia"/>
+        </w:rPr>
+        <w:t>Email:</w:t>
+      </w:r>
+      <w:r>
+        <w:t xml:space="preserve"> </w:t>
+      </w:r>
+      <w:hyperlink r:id="rId11" w:history="1">
+        <w:r>
+          <w:rPr>
+            <w:rStyle w:val="Hyperlink"/>
+            <w:rFonts w:eastAsiaTheme="majorEastAsia"/>
+          </w:rPr>
+          <w:t>info@compl-ai.co.uk</w:t>
+        </w:r>
+      </w:hyperlink>
+      <w:r>
+        <w:br/>
+      </w:r>
+      <w:r>
+        <w:rPr>
+          <w:rStyle w:val="Strong"/>
+          <w:rFonts w:eastAsiaTheme="majorEastAsia"/>
+        </w:rPr>
+        <w:t>Postal Address:</w:t>
+      </w:r>
+      <w:r>
+        <w:br/>
+        <w:t>Brilliant AI Ltd</w:t>
+      </w:r>
+      <w:r>
+        <w:br/>
+        <w:t>1 Cathedral Square</w:t>
+      </w:r>
+      <w:r>
+        <w:br/>
+        <w:t>Blackburn</w:t>
+      </w:r>
+      <w:r>
+        <w:br/>
+        <w:t>England, BB1 1FB</w:t>
+      </w:r>
+    </w:p>
+    <w:p>
+      <w:pPr>
+        <w:pStyle w:val="NormalWeb"/>
+      </w:pPr>
+      <w:r>
+        <w:t xml:space="preserve">For more details about how we handle your data, please refer to our </w:t>
+      </w:r>
+      <w:hyperlink r:id="rId12" w:history="1">
+        <w:r>
+          <w:rPr>
+            <w:rStyle w:val="Hyperlink"/>
+            <w:rFonts w:eastAsiaTheme="majorEastAsia"/>
           </w:rPr>
           <w:t>Privacy Policy</w:t>
         </w:r>
@@ -1039,17 +1376,16 @@
         <w:rPr>
           <w:noProof/>
         </w:rPr>
-        <w:pict w14:anchorId="28FCCEF0">
+        <w:pict w14:anchorId="5C9AC705">
           <v:rect id="_x0000_i1025" alt="" style="width:451.3pt;height:.05pt;mso-width-percent:0;mso-height-percent:0;mso-width-percent:0;mso-height-percent:0" o:hralign="center" o:hrstd="t" o:hr="t" fillcolor="#a0a0a0" stroked="f"/>
         </w:pict>
       </w:r>
     </w:p>
     <w:p>
-      <w:r>
-        <w:rPr>
-          <w:b/>
-          <w:bCs/>
-        </w:rPr>
+      <w:pPr>
+        <w:pStyle w:val="NormalWeb"/>
+      </w:pPr>
+      <w:r>
         <w:t>© 2025 Brilliant AI Ltd. All rights reserved.</w:t>
       </w:r>
     </w:p>
@@ -1365,6 +1701,155 @@
     </w:lvl>
   </w:abstractNum>
   <w:abstractNum w:abstractNumId="2" w15:restartNumberingAfterBreak="0">
+    <w:nsid w:val="37916588"/>
+    <w:multiLevelType w:val="multilevel"/>
+    <w:tmpl w:val="D8DE6FAA"/>
+    <w:lvl w:ilvl="0">
+      <w:start w:val="1"/>
+      <w:numFmt w:val="bullet"/>
+      <w:lvlText w:val=""/>
+      <w:lvlJc w:val="left"/>
+      <w:pPr>
+        <w:tabs>
+          <w:tab w:val="num" w:pos="720"/>
+        </w:tabs>
+        <w:ind w:left="720" w:hanging="360"/>
+      </w:pPr>
+      <w:rPr>
+        <w:rFonts w:ascii="Symbol" w:hAnsi="Symbol" w:hint="default"/>
+        <w:sz w:val="20"/>
+      </w:rPr>
+    </w:lvl>
+    <w:lvl w:ilvl="1" w:tentative="1">
+      <w:start w:val="1"/>
+      <w:numFmt w:val="bullet"/>
+      <w:lvlText w:val="o"/>
+      <w:lvlJc w:val="left"/>
+      <w:pPr>
+        <w:tabs>
+          <w:tab w:val="num" w:pos="1440"/>
+        </w:tabs>
+        <w:ind w:left="1440" w:hanging="360"/>
+      </w:pPr>
+      <w:rPr>
+        <w:rFonts w:ascii="Courier New" w:hAnsi="Courier New" w:hint="default"/>
+        <w:sz w:val="20"/>
+      </w:rPr>
+    </w:lvl>
+    <w:lvl w:ilvl="2" w:tentative="1">
+      <w:start w:val="1"/>
+      <w:numFmt w:val="bullet"/>
+      <w:lvlText w:val=""/>
+      <w:lvlJc w:val="left"/>
+      <w:pPr>
+        <w:tabs>
+          <w:tab w:val="num" w:pos="2160"/>
+        </w:tabs>
+        <w:ind w:left="2160" w:hanging="360"/>
+      </w:pPr>
+      <w:rPr>
+        <w:rFonts w:ascii="Wingdings" w:hAnsi="Wingdings" w:hint="default"/>
+        <w:sz w:val="20"/>
+      </w:rPr>
+    </w:lvl>
+    <w:lvl w:ilvl="3" w:tentative="1">
+      <w:start w:val="1"/>
+      <w:numFmt w:val="bullet"/>
+      <w:lvlText w:val=""/>
+      <w:lvlJc w:val="left"/>
+      <w:pPr>
+        <w:tabs>
+          <w:tab w:val="num" w:pos="2880"/>
+        </w:tabs>
+        <w:ind w:left="2880" w:hanging="360"/>
+      </w:pPr>
+      <w:rPr>
+        <w:rFonts w:ascii="Wingdings" w:hAnsi="Wingdings" w:hint="default"/>
+        <w:sz w:val="20"/>
+      </w:rPr>
+    </w:lvl>
+    <w:lvl w:ilvl="4" w:tentative="1">
+      <w:start w:val="1"/>
+      <w:numFmt w:val="bullet"/>
+      <w:lvlText w:val=""/>
+      <w:lvlJc w:val="left"/>
+      <w:pPr>
+        <w:tabs>
+          <w:tab w:val="num" w:pos="3600"/>
+        </w:tabs>
+        <w:ind w:left="3600" w:hanging="360"/>
+      </w:pPr>
+      <w:rPr>
+        <w:rFonts w:ascii="Wingdings" w:hAnsi="Wingdings" w:hint="default"/>
+        <w:sz w:val="20"/>
+      </w:rPr>
+    </w:lvl>
+    <w:lvl w:ilvl="5" w:tentative="1">
+      <w:start w:val="1"/>
+      <w:numFmt w:val="bullet"/>
+      <w:lvlText w:val=""/>
+      <w:lvlJc w:val="left"/>
+      <w:pPr>
+        <w:tabs>
+          <w:tab w:val="num" w:pos="4320"/>
+        </w:tabs>
+        <w:ind w:left="4320" w:hanging="360"/>
+      </w:pPr>
+      <w:rPr>
+        <w:rFonts w:ascii="Wingdings" w:hAnsi="Wingdings" w:hint="default"/>
+        <w:sz w:val="20"/>
+      </w:rPr>
+    </w:lvl>
+    <w:lvl w:ilvl="6" w:tentative="1">
+      <w:start w:val="1"/>
+      <w:numFmt w:val="bullet"/>
+      <w:lvlText w:val=""/>
+      <w:lvlJc w:val="left"/>
+      <w:pPr>
+        <w:tabs>
+          <w:tab w:val="num" w:pos="5040"/>
+        </w:tabs>
+        <w:ind w:left="5040" w:hanging="360"/>
+      </w:pPr>
+      <w:rPr>
+        <w:rFonts w:ascii="Wingdings" w:hAnsi="Wingdings" w:hint="default"/>
+        <w:sz w:val="20"/>
+      </w:rPr>
+    </w:lvl>
+    <w:lvl w:ilvl="7" w:tentative="1">
+      <w:start w:val="1"/>
+      <w:numFmt w:val="bullet"/>
+      <w:lvlText w:val=""/>
+      <w:lvlJc w:val="left"/>
+      <w:pPr>
+        <w:tabs>
+          <w:tab w:val="num" w:pos="5760"/>
+        </w:tabs>
+        <w:ind w:left="5760" w:hanging="360"/>
+      </w:pPr>
+      <w:rPr>
+        <w:rFonts w:ascii="Wingdings" w:hAnsi="Wingdings" w:hint="default"/>
+        <w:sz w:val="20"/>
+      </w:rPr>
+    </w:lvl>
+    <w:lvl w:ilvl="8" w:tentative="1">
+      <w:start w:val="1"/>
+      <w:numFmt w:val="bullet"/>
+      <w:lvlText w:val=""/>
+      <w:lvlJc w:val="left"/>
+      <w:pPr>
+        <w:tabs>
+          <w:tab w:val="num" w:pos="6480"/>
+        </w:tabs>
+        <w:ind w:left="6480" w:hanging="360"/>
+      </w:pPr>
+      <w:rPr>
+        <w:rFonts w:ascii="Wingdings" w:hAnsi="Wingdings" w:hint="default"/>
+        <w:sz w:val="20"/>
+      </w:rPr>
+    </w:lvl>
+  </w:abstractNum>
+  <w:abstractNum w:abstractNumId="3" w15:restartNumberingAfterBreak="0">
     <w:nsid w:val="56EA0C8D"/>
     <w:multiLevelType w:val="multilevel"/>
     <w:tmpl w:val="803019FE"/>
@@ -1513,14 +1998,321 @@
       </w:rPr>
     </w:lvl>
   </w:abstractNum>
+  <w:abstractNum w:abstractNumId="4" w15:restartNumberingAfterBreak="0">
+    <w:nsid w:val="7832668A"/>
+    <w:multiLevelType w:val="multilevel"/>
+    <w:tmpl w:val="1EBED9FE"/>
+    <w:lvl w:ilvl="0">
+      <w:start w:val="1"/>
+      <w:numFmt w:val="bullet"/>
+      <w:lvlText w:val=""/>
+      <w:lvlJc w:val="left"/>
+      <w:pPr>
+        <w:tabs>
+          <w:tab w:val="num" w:pos="720"/>
+        </w:tabs>
+        <w:ind w:left="720" w:hanging="360"/>
+      </w:pPr>
+      <w:rPr>
+        <w:rFonts w:ascii="Symbol" w:hAnsi="Symbol" w:hint="default"/>
+        <w:sz w:val="20"/>
+      </w:rPr>
+    </w:lvl>
+    <w:lvl w:ilvl="1" w:tentative="1">
+      <w:start w:val="1"/>
+      <w:numFmt w:val="bullet"/>
+      <w:lvlText w:val="o"/>
+      <w:lvlJc w:val="left"/>
+      <w:pPr>
+        <w:tabs>
+          <w:tab w:val="num" w:pos="1440"/>
+        </w:tabs>
+        <w:ind w:left="1440" w:hanging="360"/>
+      </w:pPr>
+      <w:rPr>
+        <w:rFonts w:ascii="Courier New" w:hAnsi="Courier New" w:hint="default"/>
+        <w:sz w:val="20"/>
+      </w:rPr>
+    </w:lvl>
+    <w:lvl w:ilvl="2" w:tentative="1">
+      <w:start w:val="1"/>
+      <w:numFmt w:val="bullet"/>
+      <w:lvlText w:val=""/>
+      <w:lvlJc w:val="left"/>
+      <w:pPr>
+        <w:tabs>
+          <w:tab w:val="num" w:pos="2160"/>
+        </w:tabs>
+        <w:ind w:left="2160" w:hanging="360"/>
+      </w:pPr>
+      <w:rPr>
+        <w:rFonts w:ascii="Wingdings" w:hAnsi="Wingdings" w:hint="default"/>
+        <w:sz w:val="20"/>
+      </w:rPr>
+    </w:lvl>
+    <w:lvl w:ilvl="3" w:tentative="1">
+      <w:start w:val="1"/>
+      <w:numFmt w:val="bullet"/>
+      <w:lvlText w:val=""/>
+      <w:lvlJc w:val="left"/>
+      <w:pPr>
+        <w:tabs>
+          <w:tab w:val="num" w:pos="2880"/>
+        </w:tabs>
+        <w:ind w:left="2880" w:hanging="360"/>
+      </w:pPr>
+      <w:rPr>
+        <w:rFonts w:ascii="Wingdings" w:hAnsi="Wingdings" w:hint="default"/>
+        <w:sz w:val="20"/>
+      </w:rPr>
+    </w:lvl>
+    <w:lvl w:ilvl="4" w:tentative="1">
+      <w:start w:val="1"/>
+      <w:numFmt w:val="bullet"/>
+      <w:lvlText w:val=""/>
+      <w:lvlJc w:val="left"/>
+      <w:pPr>
+        <w:tabs>
+          <w:tab w:val="num" w:pos="3600"/>
+        </w:tabs>
+        <w:ind w:left="3600" w:hanging="360"/>
+      </w:pPr>
+      <w:rPr>
+        <w:rFonts w:ascii="Wingdings" w:hAnsi="Wingdings" w:hint="default"/>
+        <w:sz w:val="20"/>
+      </w:rPr>
+    </w:lvl>
+    <w:lvl w:ilvl="5" w:tentative="1">
+      <w:start w:val="1"/>
+      <w:numFmt w:val="bullet"/>
+      <w:lvlText w:val=""/>
+      <w:lvlJc w:val="left"/>
+      <w:pPr>
+        <w:tabs>
+          <w:tab w:val="num" w:pos="4320"/>
+        </w:tabs>
+        <w:ind w:left="4320" w:hanging="360"/>
+      </w:pPr>
+      <w:rPr>
+        <w:rFonts w:ascii="Wingdings" w:hAnsi="Wingdings" w:hint="default"/>
+        <w:sz w:val="20"/>
+      </w:rPr>
+    </w:lvl>
+    <w:lvl w:ilvl="6" w:tentative="1">
+      <w:start w:val="1"/>
+      <w:numFmt w:val="bullet"/>
+      <w:lvlText w:val=""/>
+      <w:lvlJc w:val="left"/>
+      <w:pPr>
+        <w:tabs>
+          <w:tab w:val="num" w:pos="5040"/>
+        </w:tabs>
+        <w:ind w:left="5040" w:hanging="360"/>
+      </w:pPr>
+      <w:rPr>
+        <w:rFonts w:ascii="Wingdings" w:hAnsi="Wingdings" w:hint="default"/>
+        <w:sz w:val="20"/>
+      </w:rPr>
+    </w:lvl>
+    <w:lvl w:ilvl="7" w:tentative="1">
+      <w:start w:val="1"/>
+      <w:numFmt w:val="bullet"/>
+      <w:lvlText w:val=""/>
+      <w:lvlJc w:val="left"/>
+      <w:pPr>
+        <w:tabs>
+          <w:tab w:val="num" w:pos="5760"/>
+        </w:tabs>
+        <w:ind w:left="5760" w:hanging="360"/>
+      </w:pPr>
+      <w:rPr>
+        <w:rFonts w:ascii="Wingdings" w:hAnsi="Wingdings" w:hint="default"/>
+        <w:sz w:val="20"/>
+      </w:rPr>
+    </w:lvl>
+    <w:lvl w:ilvl="8" w:tentative="1">
+      <w:start w:val="1"/>
+      <w:numFmt w:val="bullet"/>
+      <w:lvlText w:val=""/>
+      <w:lvlJc w:val="left"/>
+      <w:pPr>
+        <w:tabs>
+          <w:tab w:val="num" w:pos="6480"/>
+        </w:tabs>
+        <w:ind w:left="6480" w:hanging="360"/>
+      </w:pPr>
+      <w:rPr>
+        <w:rFonts w:ascii="Wingdings" w:hAnsi="Wingdings" w:hint="default"/>
+        <w:sz w:val="20"/>
+      </w:rPr>
+    </w:lvl>
+  </w:abstractNum>
+  <w:abstractNum w:abstractNumId="5" w15:restartNumberingAfterBreak="0">
+    <w:nsid w:val="78E548F2"/>
+    <w:multiLevelType w:val="multilevel"/>
+    <w:tmpl w:val="5DDE6AD0"/>
+    <w:lvl w:ilvl="0">
+      <w:start w:val="1"/>
+      <w:numFmt w:val="bullet"/>
+      <w:lvlText w:val=""/>
+      <w:lvlJc w:val="left"/>
+      <w:pPr>
+        <w:tabs>
+          <w:tab w:val="num" w:pos="720"/>
+        </w:tabs>
+        <w:ind w:left="720" w:hanging="360"/>
+      </w:pPr>
+      <w:rPr>
+        <w:rFonts w:ascii="Symbol" w:hAnsi="Symbol" w:hint="default"/>
+        <w:sz w:val="20"/>
+      </w:rPr>
+    </w:lvl>
+    <w:lvl w:ilvl="1" w:tentative="1">
+      <w:start w:val="1"/>
+      <w:numFmt w:val="bullet"/>
+      <w:lvlText w:val="o"/>
+      <w:lvlJc w:val="left"/>
+      <w:pPr>
+        <w:tabs>
+          <w:tab w:val="num" w:pos="1440"/>
+        </w:tabs>
+        <w:ind w:left="1440" w:hanging="360"/>
+      </w:pPr>
+      <w:rPr>
+        <w:rFonts w:ascii="Courier New" w:hAnsi="Courier New" w:hint="default"/>
+        <w:sz w:val="20"/>
+      </w:rPr>
+    </w:lvl>
+    <w:lvl w:ilvl="2" w:tentative="1">
+      <w:start w:val="1"/>
+      <w:numFmt w:val="bullet"/>
+      <w:lvlText w:val=""/>
+      <w:lvlJc w:val="left"/>
+      <w:pPr>
+        <w:tabs>
+          <w:tab w:val="num" w:pos="2160"/>
+        </w:tabs>
+        <w:ind w:left="2160" w:hanging="360"/>
+      </w:pPr>
+      <w:rPr>
+        <w:rFonts w:ascii="Wingdings" w:hAnsi="Wingdings" w:hint="default"/>
+        <w:sz w:val="20"/>
+      </w:rPr>
+    </w:lvl>
+    <w:lvl w:ilvl="3" w:tentative="1">
+      <w:start w:val="1"/>
+      <w:numFmt w:val="bullet"/>
+      <w:lvlText w:val=""/>
+      <w:lvlJc w:val="left"/>
+      <w:pPr>
+        <w:tabs>
+          <w:tab w:val="num" w:pos="2880"/>
+        </w:tabs>
+        <w:ind w:left="2880" w:hanging="360"/>
+      </w:pPr>
+      <w:rPr>
+        <w:rFonts w:ascii="Wingdings" w:hAnsi="Wingdings" w:hint="default"/>
+        <w:sz w:val="20"/>
+      </w:rPr>
+    </w:lvl>
+    <w:lvl w:ilvl="4" w:tentative="1">
+      <w:start w:val="1"/>
+      <w:numFmt w:val="bullet"/>
+      <w:lvlText w:val=""/>
+      <w:lvlJc w:val="left"/>
+      <w:pPr>
+        <w:tabs>
+          <w:tab w:val="num" w:pos="3600"/>
+        </w:tabs>
+        <w:ind w:left="3600" w:hanging="360"/>
+      </w:pPr>
+      <w:rPr>
+        <w:rFonts w:ascii="Wingdings" w:hAnsi="Wingdings" w:hint="default"/>
+        <w:sz w:val="20"/>
+      </w:rPr>
+    </w:lvl>
+    <w:lvl w:ilvl="5" w:tentative="1">
+      <w:start w:val="1"/>
+      <w:numFmt w:val="bullet"/>
+      <w:lvlText w:val=""/>
+      <w:lvlJc w:val="left"/>
+      <w:pPr>
+        <w:tabs>
+          <w:tab w:val="num" w:pos="4320"/>
+        </w:tabs>
+        <w:ind w:left="4320" w:hanging="360"/>
+      </w:pPr>
+      <w:rPr>
+        <w:rFonts w:ascii="Wingdings" w:hAnsi="Wingdings" w:hint="default"/>
+        <w:sz w:val="20"/>
+      </w:rPr>
+    </w:lvl>
+    <w:lvl w:ilvl="6" w:tentative="1">
+      <w:start w:val="1"/>
+      <w:numFmt w:val="bullet"/>
+      <w:lvlText w:val=""/>
+      <w:lvlJc w:val="left"/>
+      <w:pPr>
+        <w:tabs>
+          <w:tab w:val="num" w:pos="5040"/>
+        </w:tabs>
+        <w:ind w:left="5040" w:hanging="360"/>
+      </w:pPr>
+      <w:rPr>
+        <w:rFonts w:ascii="Wingdings" w:hAnsi="Wingdings" w:hint="default"/>
+        <w:sz w:val="20"/>
+      </w:rPr>
+    </w:lvl>
+    <w:lvl w:ilvl="7" w:tentative="1">
+      <w:start w:val="1"/>
+      <w:numFmt w:val="bullet"/>
+      <w:lvlText w:val=""/>
+      <w:lvlJc w:val="left"/>
+      <w:pPr>
+        <w:tabs>
+          <w:tab w:val="num" w:pos="5760"/>
+        </w:tabs>
+        <w:ind w:left="5760" w:hanging="360"/>
+      </w:pPr>
+      <w:rPr>
+        <w:rFonts w:ascii="Wingdings" w:hAnsi="Wingdings" w:hint="default"/>
+        <w:sz w:val="20"/>
+      </w:rPr>
+    </w:lvl>
+    <w:lvl w:ilvl="8" w:tentative="1">
+      <w:start w:val="1"/>
+      <w:numFmt w:val="bullet"/>
+      <w:lvlText w:val=""/>
+      <w:lvlJc w:val="left"/>
+      <w:pPr>
+        <w:tabs>
+          <w:tab w:val="num" w:pos="6480"/>
+        </w:tabs>
+        <w:ind w:left="6480" w:hanging="360"/>
+      </w:pPr>
+      <w:rPr>
+        <w:rFonts w:ascii="Wingdings" w:hAnsi="Wingdings" w:hint="default"/>
+        <w:sz w:val="20"/>
+      </w:rPr>
+    </w:lvl>
+  </w:abstractNum>
   <w:num w:numId="1" w16cid:durableId="883370504">
-    <w:abstractNumId w:val="2"/>
+    <w:abstractNumId w:val="3"/>
   </w:num>
   <w:num w:numId="2" w16cid:durableId="1555191630">
     <w:abstractNumId w:val="1"/>
   </w:num>
   <w:num w:numId="3" w16cid:durableId="2083215416">
     <w:abstractNumId w:val="0"/>
+  </w:num>
+  <w:num w:numId="4" w16cid:durableId="631060177">
+    <w:abstractNumId w:val="5"/>
+  </w:num>
+  <w:num w:numId="5" w16cid:durableId="1418208012">
+    <w:abstractNumId w:val="4"/>
+  </w:num>
+  <w:num w:numId="6" w16cid:durableId="945111383">
+    <w:abstractNumId w:val="2"/>
   </w:num>
 </w:numbering>
 </file>
@@ -2465,6 +3257,49 @@
       <w:shd w:val="clear" w:color="auto" w:fill="E1DFDD"/>
     </w:rPr>
   </w:style>
+  <w:style w:type="paragraph" w:styleId="NormalWeb">
+    <w:name w:val="Normal (Web)"/>
+    <w:basedOn w:val="Normal"/>
+    <w:uiPriority w:val="99"/>
+    <w:semiHidden/>
+    <w:unhideWhenUsed/>
+    <w:rsid w:val="00715B57"/>
+    <w:pPr>
+      <w:spacing w:before="100" w:beforeAutospacing="1" w:after="100" w:afterAutospacing="1" w:line="240" w:lineRule="auto"/>
+    </w:pPr>
+    <w:rPr>
+      <w:rFonts w:ascii="Times New Roman" w:eastAsia="Times New Roman" w:hAnsi="Times New Roman" w:cs="Times New Roman"/>
+      <w:kern w:val="0"/>
+      <w:sz w:val="24"/>
+      <w:szCs w:val="24"/>
+      <w:lang w:eastAsia="en-GB"/>
+      <w14:ligatures w14:val="none"/>
+    </w:rPr>
+  </w:style>
+  <w:style w:type="character" w:styleId="Strong">
+    <w:name w:val="Strong"/>
+    <w:basedOn w:val="DefaultParagraphFont"/>
+    <w:uiPriority w:val="22"/>
+    <w:qFormat/>
+    <w:rsid w:val="00715B57"/>
+    <w:rPr>
+      <w:b/>
+      <w:bCs/>
+    </w:rPr>
+  </w:style>
+  <w:style w:type="character" w:styleId="HTMLCode">
+    <w:name w:val="HTML Code"/>
+    <w:basedOn w:val="DefaultParagraphFont"/>
+    <w:uiPriority w:val="99"/>
+    <w:semiHidden/>
+    <w:unhideWhenUsed/>
+    <w:rsid w:val="00715B57"/>
+    <w:rPr>
+      <w:rFonts w:ascii="Courier New" w:eastAsia="Times New Roman" w:hAnsi="Courier New" w:cs="Courier New"/>
+      <w:sz w:val="20"/>
+      <w:szCs w:val="20"/>
+    </w:rPr>
+  </w:style>
 </w:styles>
 </file>
 

</xml_diff>